<commit_message>
Full commit for Command and Observer Write-up version 3. Code cleanup in SlideShowEditJMenu.
</commit_message>
<xml_diff>
--- a/Dia Files/CS151 - Command and Observer Pattern Write-Up - ver. 003.docx
+++ b/Dia Files/CS151 - Command and Observer Pattern Write-Up - ver. 003.docx
@@ -444,7 +444,7 @@
         <w:rPr>
           <w:szCs w:val="20"/>
         </w:rPr>
-        <w:t xml:space="preserve"> needs to be extend is “</w:t>
+        <w:t xml:space="preserve"> needs to extend is “</w:t>
       </w:r>
       <w:proofErr w:type="spellStart"/>
       <w:r>
@@ -466,7 +466,13 @@
         <w:rPr>
           <w:szCs w:val="20"/>
         </w:rPr>
-        <w:t>/repainted</w:t>
+        <w:t xml:space="preserve"> and </w:t>
+      </w:r>
+      <w:r>
+        <w:rPr>
+          <w:szCs w:val="20"/>
+        </w:rPr>
+        <w:t>repainted</w:t>
       </w:r>
       <w:r>
         <w:rPr>
@@ -518,7 +524,19 @@
         <w:rPr>
           <w:szCs w:val="20"/>
         </w:rPr>
-        <w:t xml:space="preserve"> through functions “</w:t>
+        <w:t xml:space="preserve"> </w:t>
+      </w:r>
+      <w:r>
+        <w:rPr>
+          <w:szCs w:val="20"/>
+        </w:rPr>
+        <w:t>via methods</w:t>
+      </w:r>
+      <w:r>
+        <w:rPr>
+          <w:szCs w:val="20"/>
+        </w:rPr>
+        <w:t xml:space="preserve"> “</w:t>
       </w:r>
       <w:proofErr w:type="spellStart"/>
       <w:r>
@@ -666,7 +684,31 @@
         <w:rPr>
           <w:szCs w:val="20"/>
         </w:rPr>
-        <w:t xml:space="preserve"> The only interface method that needed to be extended was “</w:t>
+        <w:t xml:space="preserve"> The only interface method that need</w:t>
+      </w:r>
+      <w:r>
+        <w:rPr>
+          <w:szCs w:val="20"/>
+        </w:rPr>
+        <w:t>s</w:t>
+      </w:r>
+      <w:r>
+        <w:rPr>
+          <w:szCs w:val="20"/>
+        </w:rPr>
+        <w:t xml:space="preserve"> to be extended </w:t>
+      </w:r>
+      <w:r>
+        <w:rPr>
+          <w:szCs w:val="20"/>
+        </w:rPr>
+        <w:t>is</w:t>
+      </w:r>
+      <w:r>
+        <w:rPr>
+          <w:szCs w:val="20"/>
+        </w:rPr>
+        <w:t xml:space="preserve"> “</w:t>
       </w:r>
       <w:proofErr w:type="spellStart"/>
       <w:r>
@@ -755,16 +797,84 @@
       <w:proofErr w:type="spellEnd"/>
       <w:r>
         <w:rPr>
-          <w:rFonts w:ascii="Courier New" w:hAnsi="Courier New" w:cs="Courier New"/>
+          <w:rFonts w:cs="Courier New"/>
           <w:szCs w:val="20"/>
         </w:rPr>
-        <w:t>,</w:t>
+        <w:t xml:space="preserve"> </w:t>
       </w:r>
       <w:r>
         <w:rPr>
           <w:szCs w:val="20"/>
         </w:rPr>
-        <w:t xml:space="preserve"> which contains the displayed image and caption. </w:t>
+        <w:t xml:space="preserve">that </w:t>
+      </w:r>
+      <w:r>
+        <w:rPr>
+          <w:szCs w:val="20"/>
+        </w:rPr>
+        <w:t>contains the displayed image and caption</w:t>
+      </w:r>
+      <w:r>
+        <w:rPr>
+          <w:szCs w:val="20"/>
+        </w:rPr>
+        <w:t xml:space="preserve"> (</w:t>
+      </w:r>
+      <w:r>
+        <w:rPr>
+          <w:szCs w:val="20"/>
+        </w:rPr>
+        <w:t>i.e</w:t>
+      </w:r>
+      <w:r>
+        <w:rPr>
+          <w:szCs w:val="20"/>
+        </w:rPr>
+        <w:t xml:space="preserve">. </w:t>
+      </w:r>
+      <w:r>
+        <w:rPr>
+          <w:szCs w:val="20"/>
+        </w:rPr>
+        <w:t xml:space="preserve">object </w:t>
+      </w:r>
+      <w:proofErr w:type="spellStart"/>
+      <w:r>
+        <w:rPr>
+          <w:rFonts w:ascii="Courier New" w:hAnsi="Courier New" w:cs="Courier New"/>
+          <w:sz w:val="18"/>
+          <w:szCs w:val="18"/>
+        </w:rPr>
+        <w:t>imagePanel</w:t>
+      </w:r>
+      <w:proofErr w:type="spellEnd"/>
+      <w:r>
+        <w:rPr>
+          <w:szCs w:val="20"/>
+        </w:rPr>
+        <w:t xml:space="preserve"> of type </w:t>
+      </w:r>
+      <w:proofErr w:type="spellStart"/>
+      <w:r>
+        <w:rPr>
+          <w:rFonts w:ascii="Courier New" w:hAnsi="Courier New" w:cs="Courier New"/>
+          <w:sz w:val="18"/>
+          <w:szCs w:val="18"/>
+        </w:rPr>
+        <w:t>SlideShowImagePanel</w:t>
+      </w:r>
+      <w:proofErr w:type="spellEnd"/>
+      <w:r>
+        <w:rPr>
+          <w:szCs w:val="20"/>
+        </w:rPr>
+        <w:t>)</w:t>
+      </w:r>
+      <w:r>
+        <w:rPr>
+          <w:szCs w:val="20"/>
+        </w:rPr>
+        <w:t xml:space="preserve">. </w:t>
       </w:r>
     </w:p>
     <w:p>
@@ -848,7 +958,43 @@
           <w:szCs w:val="20"/>
         </w:rPr>
         <w:tab/>
-        <w:t xml:space="preserve">The Command pattern encapsulates actions (e.g. user interaction) into an object.  In alignment with this approach, we </w:t>
+        <w:t xml:space="preserve">The Command pattern </w:t>
+      </w:r>
+      <w:r>
+        <w:rPr>
+          <w:szCs w:val="20"/>
+        </w:rPr>
+        <w:t>specifies that actions</w:t>
+      </w:r>
+      <w:r>
+        <w:rPr>
+          <w:szCs w:val="20"/>
+        </w:rPr>
+        <w:t xml:space="preserve"> (e.g. user interaction) </w:t>
+      </w:r>
+      <w:r>
+        <w:rPr>
+          <w:szCs w:val="20"/>
+        </w:rPr>
+        <w:t xml:space="preserve">be encapsulated </w:t>
+      </w:r>
+      <w:r>
+        <w:rPr>
+          <w:szCs w:val="20"/>
+        </w:rPr>
+        <w:t>into object</w:t>
+      </w:r>
+      <w:r>
+        <w:rPr>
+          <w:szCs w:val="20"/>
+        </w:rPr>
+        <w:t>s</w:t>
+      </w:r>
+      <w:r>
+        <w:rPr>
+          <w:szCs w:val="20"/>
+        </w:rPr>
+        <w:t xml:space="preserve">.  In alignment with this approach, we </w:t>
       </w:r>
       <w:r>
         <w:rPr>
@@ -1128,7 +1274,13 @@
         <w:rPr>
           <w:szCs w:val="20"/>
         </w:rPr>
-        <w:t>only supported undoable command</w:t>
+        <w:t xml:space="preserve">only supported undoable </w:t>
+      </w:r>
+      <w:r>
+        <w:rPr>
+          <w:szCs w:val="20"/>
+        </w:rPr>
+        <w:t>operation</w:t>
       </w:r>
       <w:r>
         <w:rPr>
@@ -1615,13 +1767,7 @@
         <w:fldChar w:fldCharType="separate"/>
       </w:r>
       <w:r>
-        <w:t>App</w:t>
-      </w:r>
-      <w:r>
-        <w:t>e</w:t>
-      </w:r>
-      <w:r>
-        <w:t xml:space="preserve">ndix </w:t>
+        <w:t xml:space="preserve">Appendix </w:t>
       </w:r>
       <w:r>
         <w:rPr>
@@ -1768,7 +1914,7 @@
         <w:rPr>
           <w:szCs w:val="20"/>
         </w:rPr>
-        <w:t xml:space="preserve"> the source code in file “</w:t>
+        <w:t xml:space="preserve"> the file “</w:t>
       </w:r>
       <w:r>
         <w:rPr>
@@ -1782,7 +1928,19 @@
         <w:rPr>
           <w:szCs w:val="20"/>
         </w:rPr>
-        <w:t>”)</w:t>
+        <w:t>”</w:t>
+      </w:r>
+      <w:r>
+        <w:rPr>
+          <w:szCs w:val="20"/>
+        </w:rPr>
+        <w:t xml:space="preserve"> for the source code</w:t>
+      </w:r>
+      <w:r>
+        <w:rPr>
+          <w:szCs w:val="20"/>
+        </w:rPr>
+        <w:t>)</w:t>
       </w:r>
       <w:r>
         <w:rPr>
@@ -1873,7 +2031,39 @@
         <w:rPr>
           <w:szCs w:val="20"/>
         </w:rPr>
-        <w:t>or file for the source code).</w:t>
+        <w:t>or file</w:t>
+      </w:r>
+      <w:r>
+        <w:rPr>
+          <w:szCs w:val="20"/>
+        </w:rPr>
+        <w:t xml:space="preserve"> </w:t>
+      </w:r>
+      <w:r>
+        <w:rPr>
+          <w:szCs w:val="20"/>
+        </w:rPr>
+        <w:t>“</w:t>
+      </w:r>
+      <w:r>
+        <w:rPr>
+          <w:rFonts w:ascii="Courier New" w:hAnsi="Courier New" w:cs="Courier New"/>
+          <w:sz w:val="18"/>
+          <w:szCs w:val="18"/>
+        </w:rPr>
+        <w:t>SlideShowEditJMenu.java</w:t>
+      </w:r>
+      <w:r>
+        <w:rPr>
+          <w:szCs w:val="20"/>
+        </w:rPr>
+        <w:t>”</w:t>
+      </w:r>
+      <w:r>
+        <w:rPr>
+          <w:szCs w:val="20"/>
+        </w:rPr>
+        <w:t xml:space="preserve"> for the source code).</w:t>
       </w:r>
       <w:r>
         <w:rPr>
@@ -1987,7 +2177,13 @@
         <w:rPr>
           <w:szCs w:val="20"/>
         </w:rPr>
-        <w:t>”), and</w:t>
+        <w:t>”)</w:t>
+      </w:r>
+      <w:r>
+        <w:rPr>
+          <w:szCs w:val="20"/>
+        </w:rPr>
+        <w:t xml:space="preserve"> and</w:t>
       </w:r>
       <w:r>
         <w:rPr>
@@ -2124,6 +2320,7 @@
       </w:r>
       <w:r>
         <w:rPr>
+          <w:rFonts w:ascii="Courier New" w:hAnsi="Courier New" w:cs="Courier New"/>
           <w:sz w:val="18"/>
           <w:szCs w:val="18"/>
         </w:rPr>
@@ -2651,7 +2848,19 @@
         <w:rPr>
           <w:szCs w:val="20"/>
         </w:rPr>
-        <w:t xml:space="preserve"> the obser</w:t>
+        <w:t xml:space="preserve"> the </w:t>
+      </w:r>
+      <w:r>
+        <w:rPr>
+          <w:szCs w:val="20"/>
+        </w:rPr>
+        <w:t>O</w:t>
+      </w:r>
+      <w:r>
+        <w:rPr>
+          <w:szCs w:val="20"/>
+        </w:rPr>
+        <w:t>bser</w:t>
       </w:r>
       <w:r>
         <w:rPr>
@@ -55590,7 +55799,7 @@
               <w:rPr>
                 <w:noProof/>
               </w:rPr>
-              <w:t>2</w:t>
+              <w:t>1</w:t>
             </w:r>
           </w:fldSimple>
         </w:p>
@@ -57091,7 +57300,7 @@
 </file>
 
 <file path=customXml/itemProps1.xml><?xml version="1.0" encoding="utf-8"?>
-<ds:datastoreItem xmlns:ds="http://schemas.openxmlformats.org/officeDocument/2006/customXml" ds:itemID="{F7DCF8C3-26F9-44A3-9C6F-CB946F9DCC70}">
+<ds:datastoreItem xmlns:ds="http://schemas.openxmlformats.org/officeDocument/2006/customXml" ds:itemID="{6A24AA27-7C2F-4675-B028-AFB2B5737762}">
   <ds:schemaRefs>
     <ds:schemaRef ds:uri="http://schemas.openxmlformats.org/officeDocument/2006/bibliography"/>
   </ds:schemaRefs>

</xml_diff>